<commit_message>
Pushed for lewis - deleted lewis scene
</commit_message>
<xml_diff>
--- a/Weekly Minutes.docx
+++ b/Weekly Minutes.docx
@@ -1451,221 +1451,289 @@
         </w:rPr>
         <w:t>2020</w:t>
       </w:r>
+      <w:r>
+        <w:rPr>
+          <w:rFonts w:ascii="Calibri" w:eastAsia="Times New Roman" w:hAnsi="Calibri" w:cs="Calibri"/>
+          <w:color w:val="000000"/>
+          <w:lang w:eastAsia="en-GB"/>
+        </w:rPr>
+        <w:t> </w:t>
+      </w:r>
+    </w:p>
+    <w:p>
+      <w:pPr>
+        <w:shd w:val="clear" w:color="auto" w:fill="FFFFFF"/>
+        <w:spacing w:line="235" w:lineRule="atLeast"/>
+        <w:rPr>
+          <w:rFonts w:ascii="Calibri" w:eastAsia="Times New Roman" w:hAnsi="Calibri" w:cs="Calibri"/>
+          <w:color w:val="000000"/>
+          <w:lang w:eastAsia="en-GB"/>
+        </w:rPr>
+      </w:pPr>
+      <w:r>
+        <w:rPr>
+          <w:rFonts w:ascii="Calibri" w:eastAsia="Times New Roman" w:hAnsi="Calibri" w:cs="Calibri"/>
+          <w:color w:val="000000"/>
+          <w:lang w:eastAsia="en-GB"/>
+        </w:rPr>
+        <w:t>Today we populated trees into the scene and decided on how to move forward with planning other aspects such as bushes and vines and rocks.</w:t>
+      </w:r>
+    </w:p>
+    <w:p>
+      <w:pPr>
+        <w:shd w:val="clear" w:color="auto" w:fill="FFFFFF"/>
+        <w:spacing w:line="235" w:lineRule="atLeast"/>
+        <w:rPr>
+          <w:rFonts w:ascii="Calibri" w:eastAsia="Times New Roman" w:hAnsi="Calibri" w:cs="Calibri"/>
+          <w:color w:val="000000"/>
+          <w:lang w:eastAsia="en-GB"/>
+        </w:rPr>
+      </w:pPr>
+      <w:r>
+        <w:rPr>
+          <w:rFonts w:ascii="Calibri" w:eastAsia="Times New Roman" w:hAnsi="Calibri" w:cs="Calibri"/>
+          <w:color w:val="000000"/>
+          <w:lang w:eastAsia="en-GB"/>
+        </w:rPr>
+        <w:t>Present: All</w:t>
+      </w:r>
+    </w:p>
+    <w:p>
+      <w:pPr>
+        <w:shd w:val="clear" w:color="auto" w:fill="FFFFFF"/>
+        <w:spacing w:line="235" w:lineRule="atLeast"/>
+        <w:rPr>
+          <w:rFonts w:ascii="Calibri" w:eastAsia="Times New Roman" w:hAnsi="Calibri" w:cs="Calibri"/>
+          <w:color w:val="000000"/>
+          <w:lang w:eastAsia="en-GB"/>
+        </w:rPr>
+      </w:pPr>
+      <w:r>
+        <w:rPr>
+          <w:rFonts w:ascii="Calibri" w:eastAsia="Times New Roman" w:hAnsi="Calibri" w:cs="Calibri"/>
+          <w:color w:val="000000"/>
+          <w:lang w:eastAsia="en-GB"/>
+        </w:rPr>
+        <w:t xml:space="preserve">Tasks </w:t>
+      </w:r>
+      <w:proofErr w:type="gramStart"/>
+      <w:r>
+        <w:rPr>
+          <w:rFonts w:ascii="Calibri" w:eastAsia="Times New Roman" w:hAnsi="Calibri" w:cs="Calibri"/>
+          <w:color w:val="000000"/>
+          <w:lang w:eastAsia="en-GB"/>
+        </w:rPr>
+        <w:t>For</w:t>
+      </w:r>
+      <w:proofErr w:type="gramEnd"/>
+      <w:r>
+        <w:rPr>
+          <w:rFonts w:ascii="Calibri" w:eastAsia="Times New Roman" w:hAnsi="Calibri" w:cs="Calibri"/>
+          <w:color w:val="000000"/>
+          <w:lang w:eastAsia="en-GB"/>
+        </w:rPr>
+        <w:t xml:space="preserve"> Next Week:</w:t>
+      </w:r>
+    </w:p>
+    <w:p>
+      <w:pPr>
+        <w:shd w:val="clear" w:color="auto" w:fill="FFFFFF"/>
+        <w:spacing w:line="235" w:lineRule="atLeast"/>
+        <w:rPr>
+          <w:rFonts w:ascii="Calibri" w:eastAsia="Times New Roman" w:hAnsi="Calibri" w:cs="Calibri"/>
+          <w:color w:val="000000"/>
+          <w:lang w:eastAsia="en-GB"/>
+        </w:rPr>
+      </w:pPr>
+      <w:r>
+        <w:rPr>
+          <w:rFonts w:ascii="Calibri" w:eastAsia="Times New Roman" w:hAnsi="Calibri" w:cs="Calibri"/>
+          <w:color w:val="000000"/>
+          <w:lang w:eastAsia="en-GB"/>
+        </w:rPr>
+        <w:t>Jack King: Butterfly Particle System</w:t>
+      </w:r>
+    </w:p>
+    <w:p>
+      <w:pPr>
+        <w:shd w:val="clear" w:color="auto" w:fill="FFFFFF"/>
+        <w:spacing w:line="235" w:lineRule="atLeast"/>
+        <w:rPr>
+          <w:rFonts w:ascii="Calibri" w:eastAsia="Times New Roman" w:hAnsi="Calibri" w:cs="Calibri"/>
+          <w:color w:val="000000"/>
+          <w:lang w:eastAsia="en-GB"/>
+        </w:rPr>
+      </w:pPr>
+      <w:r>
+        <w:rPr>
+          <w:rFonts w:ascii="Calibri" w:eastAsia="Times New Roman" w:hAnsi="Calibri" w:cs="Calibri"/>
+          <w:color w:val="000000"/>
+          <w:lang w:eastAsia="en-GB"/>
+        </w:rPr>
+        <w:t xml:space="preserve">Jack </w:t>
+      </w:r>
+      <w:proofErr w:type="spellStart"/>
+      <w:r>
+        <w:rPr>
+          <w:rFonts w:ascii="Calibri" w:eastAsia="Times New Roman" w:hAnsi="Calibri" w:cs="Calibri"/>
+          <w:color w:val="000000"/>
+          <w:lang w:eastAsia="en-GB"/>
+        </w:rPr>
+        <w:t>Lynham</w:t>
+      </w:r>
+      <w:proofErr w:type="spellEnd"/>
+      <w:r>
+        <w:rPr>
+          <w:rFonts w:ascii="Calibri" w:eastAsia="Times New Roman" w:hAnsi="Calibri" w:cs="Calibri"/>
+          <w:color w:val="000000"/>
+          <w:lang w:eastAsia="en-GB"/>
+        </w:rPr>
+        <w:t>: Review Narration and make more concrete</w:t>
+      </w:r>
+    </w:p>
+    <w:p>
+      <w:pPr>
+        <w:shd w:val="clear" w:color="auto" w:fill="FFFFFF"/>
+        <w:spacing w:line="235" w:lineRule="atLeast"/>
+        <w:rPr>
+          <w:rFonts w:ascii="Calibri" w:eastAsia="Times New Roman" w:hAnsi="Calibri" w:cs="Calibri"/>
+          <w:color w:val="000000"/>
+          <w:lang w:eastAsia="en-GB"/>
+        </w:rPr>
+      </w:pPr>
+      <w:r>
+        <w:rPr>
+          <w:rFonts w:ascii="Calibri" w:eastAsia="Times New Roman" w:hAnsi="Calibri" w:cs="Calibri"/>
+          <w:color w:val="000000"/>
+          <w:lang w:eastAsia="en-GB"/>
+        </w:rPr>
+        <w:t>Lewis Bond: Finishing of the trees- make progress on VR integration</w:t>
+      </w:r>
+    </w:p>
+    <w:p>
+      <w:pPr>
+        <w:shd w:val="clear" w:color="auto" w:fill="FFFFFF"/>
+        <w:spacing w:line="235" w:lineRule="atLeast"/>
+        <w:rPr>
+          <w:rFonts w:ascii="Calibri" w:eastAsia="Times New Roman" w:hAnsi="Calibri" w:cs="Calibri"/>
+          <w:color w:val="000000"/>
+          <w:lang w:eastAsia="en-GB"/>
+        </w:rPr>
+      </w:pPr>
+      <w:r>
+        <w:rPr>
+          <w:rFonts w:ascii="Calibri" w:eastAsia="Times New Roman" w:hAnsi="Calibri" w:cs="Calibri"/>
+          <w:color w:val="000000"/>
+          <w:lang w:eastAsia="en-GB"/>
+        </w:rPr>
+        <w:t>Hector Martin Davies: Digger Rigging</w:t>
+      </w:r>
+    </w:p>
+    <w:p>
+      <w:pPr>
+        <w:shd w:val="clear" w:color="auto" w:fill="FFFFFF"/>
+        <w:spacing w:line="235" w:lineRule="atLeast"/>
+        <w:rPr>
+          <w:rFonts w:ascii="Calibri" w:eastAsia="Times New Roman" w:hAnsi="Calibri" w:cs="Calibri"/>
+          <w:color w:val="000000"/>
+          <w:lang w:eastAsia="en-GB"/>
+        </w:rPr>
+      </w:pPr>
+      <w:r>
+        <w:rPr>
+          <w:rFonts w:ascii="Calibri" w:eastAsia="Times New Roman" w:hAnsi="Calibri" w:cs="Calibri"/>
+          <w:color w:val="000000"/>
+          <w:lang w:eastAsia="en-GB"/>
+        </w:rPr>
+        <w:t xml:space="preserve">Luke </w:t>
+      </w:r>
+      <w:proofErr w:type="spellStart"/>
+      <w:r>
+        <w:rPr>
+          <w:rFonts w:ascii="Calibri" w:eastAsia="Times New Roman" w:hAnsi="Calibri" w:cs="Calibri"/>
+          <w:color w:val="000000"/>
+          <w:lang w:eastAsia="en-GB"/>
+        </w:rPr>
+        <w:t>Tolchard</w:t>
+      </w:r>
+      <w:proofErr w:type="spellEnd"/>
+      <w:r>
+        <w:rPr>
+          <w:rFonts w:ascii="Calibri" w:eastAsia="Times New Roman" w:hAnsi="Calibri" w:cs="Calibri"/>
+          <w:color w:val="000000"/>
+          <w:lang w:eastAsia="en-GB"/>
+        </w:rPr>
+        <w:t>: Work on placing trees – Implement Into a scene</w:t>
+      </w:r>
+    </w:p>
+    <w:p>
+      <w:pPr>
+        <w:shd w:val="clear" w:color="auto" w:fill="FFFFFF"/>
+        <w:spacing w:line="235" w:lineRule="atLeast"/>
+        <w:rPr>
+          <w:rFonts w:ascii="Calibri" w:eastAsia="Times New Roman" w:hAnsi="Calibri" w:cs="Calibri"/>
+          <w:color w:val="000000"/>
+          <w:lang w:eastAsia="en-GB"/>
+        </w:rPr>
+      </w:pPr>
+    </w:p>
+    <w:p>
+      <w:pPr>
+        <w:pStyle w:val="Title"/>
+        <w:rPr>
+          <w:rFonts w:eastAsia="Times New Roman"/>
+          <w:lang w:eastAsia="en-GB"/>
+        </w:rPr>
+      </w:pPr>
+      <w:r>
+        <w:rPr>
+          <w:rFonts w:eastAsia="Times New Roman"/>
+          <w:lang w:eastAsia="en-GB"/>
+        </w:rPr>
+        <w:t>13/02/2020</w:t>
+      </w:r>
+    </w:p>
+    <w:p>
+      <w:pPr>
+        <w:rPr>
+          <w:lang w:eastAsia="en-GB"/>
+        </w:rPr>
+      </w:pPr>
+      <w:r>
+        <w:rPr>
+          <w:lang w:eastAsia="en-GB"/>
+        </w:rPr>
+        <w:t xml:space="preserve">Present: Hector Martin-Davies, Lewis Bond, Jack King, Jack </w:t>
+      </w:r>
+      <w:proofErr w:type="spellStart"/>
+      <w:r>
+        <w:rPr>
+          <w:lang w:eastAsia="en-GB"/>
+        </w:rPr>
+        <w:t>Lynham</w:t>
+      </w:r>
+      <w:proofErr w:type="spellEnd"/>
+    </w:p>
+    <w:p>
+      <w:pPr>
+        <w:rPr>
+          <w:lang w:eastAsia="en-GB"/>
+        </w:rPr>
+      </w:pPr>
       <w:bookmarkStart w:id="0" w:name="_GoBack"/>
       <w:bookmarkEnd w:id="0"/>
-      <w:r>
-        <w:rPr>
-          <w:rFonts w:ascii="Calibri" w:eastAsia="Times New Roman" w:hAnsi="Calibri" w:cs="Calibri"/>
-          <w:color w:val="000000"/>
-          <w:lang w:eastAsia="en-GB"/>
-        </w:rPr>
-        <w:t> </w:t>
-      </w:r>
-    </w:p>
-    <w:p>
-      <w:pPr>
-        <w:shd w:val="clear" w:color="auto" w:fill="FFFFFF"/>
-        <w:spacing w:line="235" w:lineRule="atLeast"/>
-        <w:rPr>
-          <w:rFonts w:ascii="Calibri" w:eastAsia="Times New Roman" w:hAnsi="Calibri" w:cs="Calibri"/>
-          <w:color w:val="000000"/>
-          <w:lang w:eastAsia="en-GB"/>
-        </w:rPr>
-      </w:pPr>
-      <w:r>
-        <w:rPr>
-          <w:rFonts w:ascii="Calibri" w:eastAsia="Times New Roman" w:hAnsi="Calibri" w:cs="Calibri"/>
-          <w:color w:val="000000"/>
-          <w:lang w:eastAsia="en-GB"/>
-        </w:rPr>
-        <w:t>Today we populated trees into the scene and decided on how to move forward with planning other aspects such as bushes and vines and rocks.</w:t>
-      </w:r>
-    </w:p>
-    <w:p>
-      <w:pPr>
-        <w:shd w:val="clear" w:color="auto" w:fill="FFFFFF"/>
-        <w:spacing w:line="235" w:lineRule="atLeast"/>
-        <w:rPr>
-          <w:rFonts w:ascii="Calibri" w:eastAsia="Times New Roman" w:hAnsi="Calibri" w:cs="Calibri"/>
-          <w:color w:val="000000"/>
-          <w:lang w:eastAsia="en-GB"/>
-        </w:rPr>
-      </w:pPr>
-      <w:r>
-        <w:rPr>
-          <w:rFonts w:ascii="Calibri" w:eastAsia="Times New Roman" w:hAnsi="Calibri" w:cs="Calibri"/>
-          <w:color w:val="000000"/>
-          <w:lang w:eastAsia="en-GB"/>
-        </w:rPr>
-        <w:t>Present: All</w:t>
-      </w:r>
-    </w:p>
-    <w:p>
-      <w:pPr>
-        <w:shd w:val="clear" w:color="auto" w:fill="FFFFFF"/>
-        <w:spacing w:line="235" w:lineRule="atLeast"/>
-        <w:rPr>
-          <w:rFonts w:ascii="Calibri" w:eastAsia="Times New Roman" w:hAnsi="Calibri" w:cs="Calibri"/>
-          <w:color w:val="000000"/>
-          <w:lang w:eastAsia="en-GB"/>
-        </w:rPr>
-      </w:pPr>
-      <w:r>
-        <w:rPr>
-          <w:rFonts w:ascii="Calibri" w:eastAsia="Times New Roman" w:hAnsi="Calibri" w:cs="Calibri"/>
-          <w:color w:val="000000"/>
-          <w:lang w:eastAsia="en-GB"/>
-        </w:rPr>
-        <w:t xml:space="preserve">Tasks </w:t>
-      </w:r>
-      <w:proofErr w:type="gramStart"/>
-      <w:r>
-        <w:rPr>
-          <w:rFonts w:ascii="Calibri" w:eastAsia="Times New Roman" w:hAnsi="Calibri" w:cs="Calibri"/>
-          <w:color w:val="000000"/>
-          <w:lang w:eastAsia="en-GB"/>
-        </w:rPr>
-        <w:t>For</w:t>
-      </w:r>
-      <w:proofErr w:type="gramEnd"/>
-      <w:r>
-        <w:rPr>
-          <w:rFonts w:ascii="Calibri" w:eastAsia="Times New Roman" w:hAnsi="Calibri" w:cs="Calibri"/>
-          <w:color w:val="000000"/>
-          <w:lang w:eastAsia="en-GB"/>
-        </w:rPr>
-        <w:t xml:space="preserve"> Next Week:</w:t>
-      </w:r>
-    </w:p>
-    <w:p>
-      <w:pPr>
-        <w:shd w:val="clear" w:color="auto" w:fill="FFFFFF"/>
-        <w:spacing w:line="235" w:lineRule="atLeast"/>
-        <w:rPr>
-          <w:rFonts w:ascii="Calibri" w:eastAsia="Times New Roman" w:hAnsi="Calibri" w:cs="Calibri"/>
-          <w:color w:val="000000"/>
-          <w:lang w:eastAsia="en-GB"/>
-        </w:rPr>
-      </w:pPr>
-      <w:r>
-        <w:rPr>
-          <w:rFonts w:ascii="Calibri" w:eastAsia="Times New Roman" w:hAnsi="Calibri" w:cs="Calibri"/>
-          <w:color w:val="000000"/>
-          <w:lang w:eastAsia="en-GB"/>
-        </w:rPr>
-        <w:t>Jack King: Butterfly Particle System</w:t>
-      </w:r>
-    </w:p>
-    <w:p>
-      <w:pPr>
-        <w:shd w:val="clear" w:color="auto" w:fill="FFFFFF"/>
-        <w:spacing w:line="235" w:lineRule="atLeast"/>
-        <w:rPr>
-          <w:rFonts w:ascii="Calibri" w:eastAsia="Times New Roman" w:hAnsi="Calibri" w:cs="Calibri"/>
-          <w:color w:val="000000"/>
-          <w:lang w:eastAsia="en-GB"/>
-        </w:rPr>
-      </w:pPr>
-      <w:r>
-        <w:rPr>
-          <w:rFonts w:ascii="Calibri" w:eastAsia="Times New Roman" w:hAnsi="Calibri" w:cs="Calibri"/>
-          <w:color w:val="000000"/>
-          <w:lang w:eastAsia="en-GB"/>
-        </w:rPr>
-        <w:t xml:space="preserve">Jack </w:t>
-      </w:r>
-      <w:proofErr w:type="spellStart"/>
-      <w:r>
-        <w:rPr>
-          <w:rFonts w:ascii="Calibri" w:eastAsia="Times New Roman" w:hAnsi="Calibri" w:cs="Calibri"/>
-          <w:color w:val="000000"/>
-          <w:lang w:eastAsia="en-GB"/>
-        </w:rPr>
-        <w:t>Lynham</w:t>
-      </w:r>
-      <w:proofErr w:type="spellEnd"/>
-      <w:r>
-        <w:rPr>
-          <w:rFonts w:ascii="Calibri" w:eastAsia="Times New Roman" w:hAnsi="Calibri" w:cs="Calibri"/>
-          <w:color w:val="000000"/>
-          <w:lang w:eastAsia="en-GB"/>
-        </w:rPr>
-        <w:t>: Review Narration and make more concrete</w:t>
-      </w:r>
-    </w:p>
-    <w:p>
-      <w:pPr>
-        <w:shd w:val="clear" w:color="auto" w:fill="FFFFFF"/>
-        <w:spacing w:line="235" w:lineRule="atLeast"/>
-        <w:rPr>
-          <w:rFonts w:ascii="Calibri" w:eastAsia="Times New Roman" w:hAnsi="Calibri" w:cs="Calibri"/>
-          <w:color w:val="000000"/>
-          <w:lang w:eastAsia="en-GB"/>
-        </w:rPr>
-      </w:pPr>
-      <w:r>
-        <w:rPr>
-          <w:rFonts w:ascii="Calibri" w:eastAsia="Times New Roman" w:hAnsi="Calibri" w:cs="Calibri"/>
-          <w:color w:val="000000"/>
-          <w:lang w:eastAsia="en-GB"/>
-        </w:rPr>
-        <w:t>Lewis Bond: Finishing of the trees- make progress on VR integration</w:t>
-      </w:r>
-    </w:p>
-    <w:p>
-      <w:pPr>
-        <w:shd w:val="clear" w:color="auto" w:fill="FFFFFF"/>
-        <w:spacing w:line="235" w:lineRule="atLeast"/>
-        <w:rPr>
-          <w:rFonts w:ascii="Calibri" w:eastAsia="Times New Roman" w:hAnsi="Calibri" w:cs="Calibri"/>
-          <w:color w:val="000000"/>
-          <w:lang w:eastAsia="en-GB"/>
-        </w:rPr>
-      </w:pPr>
-      <w:r>
-        <w:rPr>
-          <w:rFonts w:ascii="Calibri" w:eastAsia="Times New Roman" w:hAnsi="Calibri" w:cs="Calibri"/>
-          <w:color w:val="000000"/>
-          <w:lang w:eastAsia="en-GB"/>
-        </w:rPr>
-        <w:t>Hector Martin Davies: Digger Rigging</w:t>
-      </w:r>
-    </w:p>
-    <w:p>
-      <w:pPr>
-        <w:shd w:val="clear" w:color="auto" w:fill="FFFFFF"/>
-        <w:spacing w:line="235" w:lineRule="atLeast"/>
-        <w:rPr>
-          <w:rFonts w:ascii="Calibri" w:eastAsia="Times New Roman" w:hAnsi="Calibri" w:cs="Calibri"/>
-          <w:color w:val="000000"/>
-          <w:lang w:eastAsia="en-GB"/>
-        </w:rPr>
-      </w:pPr>
-      <w:r>
-        <w:rPr>
-          <w:rFonts w:ascii="Calibri" w:eastAsia="Times New Roman" w:hAnsi="Calibri" w:cs="Calibri"/>
-          <w:color w:val="000000"/>
-          <w:lang w:eastAsia="en-GB"/>
-        </w:rPr>
-        <w:t xml:space="preserve">Luke </w:t>
-      </w:r>
-      <w:proofErr w:type="spellStart"/>
-      <w:r>
-        <w:rPr>
-          <w:rFonts w:ascii="Calibri" w:eastAsia="Times New Roman" w:hAnsi="Calibri" w:cs="Calibri"/>
-          <w:color w:val="000000"/>
-          <w:lang w:eastAsia="en-GB"/>
-        </w:rPr>
-        <w:t>Tolchard</w:t>
-      </w:r>
-      <w:proofErr w:type="spellEnd"/>
-      <w:r>
-        <w:rPr>
-          <w:rFonts w:ascii="Calibri" w:eastAsia="Times New Roman" w:hAnsi="Calibri" w:cs="Calibri"/>
-          <w:color w:val="000000"/>
-          <w:lang w:eastAsia="en-GB"/>
-        </w:rPr>
-        <w:t>: Work on placing trees – Implement Into a scene</w:t>
+    </w:p>
+    <w:p>
+      <w:pPr>
+        <w:rPr>
+          <w:lang w:eastAsia="en-GB"/>
+        </w:rPr>
+      </w:pPr>
+      <w:r>
+        <w:rPr>
+          <w:lang w:eastAsia="en-GB"/>
+        </w:rPr>
+        <w:t xml:space="preserve">This week </w:t>
       </w:r>
     </w:p>
     <w:p/>

</xml_diff>